<commit_message>
lesson 68 - homework part 1
</commit_message>
<xml_diff>
--- a/english_via_skype/solutions/doc/lesson_67_IT exercises_edit.docx
+++ b/english_via_skype/solutions/doc/lesson_67_IT exercises_edit.docx
@@ -263,6 +263,17 @@
           <w:iCs/>
           <w:sz w:val="28"/>
           <w:szCs w:val="28"/>
+          <w:lang w:val="en-US"/>
+        </w:rPr>
+      </w:pPr>
+    </w:p>
+    <w:p>
+      <w:pPr>
+        <w:rPr>
+          <w:rFonts w:ascii="Arial" w:hAnsi="Arial" w:cs="Arial"/>
+          <w:iCs/>
+          <w:sz w:val="28"/>
+          <w:szCs w:val="28"/>
         </w:rPr>
       </w:pPr>
       <w:r>
@@ -371,6 +382,16 @@
         </w:rPr>
         <w:t>.</w:t>
       </w:r>
+    </w:p>
+    <w:p>
+      <w:pPr>
+        <w:rPr>
+          <w:rFonts w:ascii="Arial" w:hAnsi="Arial" w:cs="Arial"/>
+          <w:sz w:val="28"/>
+          <w:szCs w:val="28"/>
+          <w:lang w:val="en-US"/>
+        </w:rPr>
+      </w:pPr>
     </w:p>
     <w:p>
       <w:pPr>
@@ -1185,6 +1206,7 @@
           <w:szCs w:val="28"/>
           <w:lang w:val="en-US"/>
         </w:rPr>
+        <w:lastRenderedPageBreak/>
         <w:t xml:space="preserve">This device is </w:t>
       </w:r>
       <w:r>
@@ -1322,7 +1344,6 @@
           <w:szCs w:val="28"/>
           <w:lang w:val="en-US"/>
         </w:rPr>
-        <w:lastRenderedPageBreak/>
         <w:t>Mice are peripheral plug-and-play devices</w:t>
       </w:r>
       <w:r>
@@ -1605,6 +1626,17 @@
           <w:iCs/>
           <w:sz w:val="28"/>
           <w:szCs w:val="28"/>
+          <w:lang w:val="en-US"/>
+        </w:rPr>
+      </w:pPr>
+    </w:p>
+    <w:p>
+      <w:pPr>
+        <w:rPr>
+          <w:rFonts w:ascii="Arial" w:hAnsi="Arial" w:cs="Arial"/>
+          <w:iCs/>
+          <w:sz w:val="28"/>
+          <w:szCs w:val="28"/>
         </w:rPr>
       </w:pPr>
       <w:r>
@@ -1682,6 +1714,17 @@
       <w:pPr>
         <w:rPr>
           <w:rFonts w:ascii="Arial" w:hAnsi="Arial" w:cs="Arial"/>
+          <w:iCs/>
+          <w:sz w:val="28"/>
+          <w:szCs w:val="28"/>
+          <w:lang w:val="en-US"/>
+        </w:rPr>
+      </w:pPr>
+    </w:p>
+    <w:p>
+      <w:pPr>
+        <w:rPr>
+          <w:rFonts w:ascii="Arial" w:hAnsi="Arial" w:cs="Arial"/>
           <w:b/>
           <w:bCs/>
           <w:iCs/>
@@ -1819,6 +1862,19 @@
       <w:pPr>
         <w:rPr>
           <w:rFonts w:ascii="Arial" w:hAnsi="Arial" w:cs="Arial"/>
+          <w:b/>
+          <w:bCs/>
+          <w:iCs/>
+          <w:sz w:val="28"/>
+          <w:szCs w:val="28"/>
+          <w:lang w:val="en-US"/>
+        </w:rPr>
+      </w:pPr>
+    </w:p>
+    <w:p>
+      <w:pPr>
+        <w:rPr>
+          <w:rFonts w:ascii="Arial" w:hAnsi="Arial" w:cs="Arial"/>
           <w:iCs/>
           <w:sz w:val="28"/>
           <w:szCs w:val="28"/>
@@ -1852,6 +1908,48 @@
           <w:iCs/>
           <w:sz w:val="28"/>
           <w:szCs w:val="28"/>
+          <w:lang w:val="en-US"/>
+        </w:rPr>
+      </w:pPr>
+      <w:r>
+        <w:rPr>
+          <w:rFonts w:ascii="Arial" w:hAnsi="Arial" w:cs="Arial"/>
+          <w:iCs/>
+          <w:sz w:val="28"/>
+          <w:szCs w:val="28"/>
+          <w:lang w:val="en-US"/>
+        </w:rPr>
+        <w:t xml:space="preserve">None of the two network topologies </w:t>
+      </w:r>
+      <w:r>
+        <w:rPr>
+          <w:rFonts w:ascii="Arial" w:hAnsi="Arial" w:cs="Arial"/>
+          <w:iCs/>
+          <w:sz w:val="28"/>
+          <w:szCs w:val="28"/>
+          <w:lang w:val="en-US"/>
+        </w:rPr>
+        <w:t>can be applied in this case.</w:t>
+      </w:r>
+    </w:p>
+    <w:p>
+      <w:pPr>
+        <w:rPr>
+          <w:rFonts w:ascii="Arial" w:hAnsi="Arial" w:cs="Arial"/>
+          <w:iCs/>
+          <w:sz w:val="28"/>
+          <w:szCs w:val="28"/>
+          <w:lang w:val="en-US"/>
+        </w:rPr>
+      </w:pPr>
+    </w:p>
+    <w:p>
+      <w:pPr>
+        <w:rPr>
+          <w:rFonts w:ascii="Arial" w:hAnsi="Arial" w:cs="Arial"/>
+          <w:iCs/>
+          <w:sz w:val="28"/>
+          <w:szCs w:val="28"/>
         </w:rPr>
       </w:pPr>
       <w:r>
@@ -1883,6 +1981,48 @@
         </w:rPr>
         <w:t>z (dwóch) topologii sieci.</w:t>
       </w:r>
+    </w:p>
+    <w:p>
+      <w:pPr>
+        <w:rPr>
+          <w:rFonts w:ascii="Arial" w:hAnsi="Arial" w:cs="Arial"/>
+          <w:iCs/>
+          <w:sz w:val="28"/>
+          <w:szCs w:val="28"/>
+          <w:lang w:val="en-US"/>
+        </w:rPr>
+      </w:pPr>
+      <w:r>
+        <w:rPr>
+          <w:rFonts w:ascii="Arial" w:hAnsi="Arial" w:cs="Arial"/>
+          <w:iCs/>
+          <w:sz w:val="28"/>
+          <w:szCs w:val="28"/>
+          <w:lang w:val="en-US"/>
+        </w:rPr>
+        <w:t xml:space="preserve">In this case we can apply </w:t>
+      </w:r>
+      <w:r>
+        <w:rPr>
+          <w:rFonts w:ascii="Arial" w:hAnsi="Arial" w:cs="Arial"/>
+          <w:iCs/>
+          <w:sz w:val="28"/>
+          <w:szCs w:val="28"/>
+          <w:lang w:val="en-US"/>
+        </w:rPr>
+        <w:t>any of the two network topologies.</w:t>
+      </w:r>
+    </w:p>
+    <w:p>
+      <w:pPr>
+        <w:rPr>
+          <w:rFonts w:ascii="Arial" w:hAnsi="Arial" w:cs="Arial"/>
+          <w:iCs/>
+          <w:sz w:val="28"/>
+          <w:szCs w:val="28"/>
+          <w:lang w:val="en-US"/>
+        </w:rPr>
+      </w:pPr>
     </w:p>
     <w:p>
       <w:pPr>
@@ -1937,16 +2077,15 @@
         </w:rPr>
         <w:t>uszkodzenie wielu urządzeń nie mają wpływu na prawidłowe</w:t>
       </w:r>
-    </w:p>
-    <w:p>
-      <w:pPr>
-        <w:rPr>
-          <w:rFonts w:ascii="Arial" w:hAnsi="Arial" w:cs="Arial"/>
-          <w:iCs/>
-          <w:sz w:val="28"/>
-          <w:szCs w:val="28"/>
-        </w:rPr>
-      </w:pPr>
+      <w:r>
+        <w:rPr>
+          <w:rFonts w:ascii="Arial" w:hAnsi="Arial" w:cs="Arial"/>
+          <w:iCs/>
+          <w:sz w:val="28"/>
+          <w:szCs w:val="28"/>
+        </w:rPr>
+        <w:t xml:space="preserve"> </w:t>
+      </w:r>
       <w:r>
         <w:rPr>
           <w:rFonts w:ascii="Arial" w:hAnsi="Arial" w:cs="Arial"/>
@@ -1964,6 +2103,58 @@
           <w:iCs/>
           <w:sz w:val="28"/>
           <w:szCs w:val="28"/>
+          <w:lang w:val="en-US"/>
+        </w:rPr>
+      </w:pPr>
+      <w:r>
+        <w:rPr>
+          <w:rFonts w:ascii="Arial" w:hAnsi="Arial" w:cs="Arial"/>
+          <w:iCs/>
+          <w:sz w:val="28"/>
+          <w:szCs w:val="28"/>
+          <w:lang w:val="en-US"/>
+        </w:rPr>
+        <w:t>Neither failure</w:t>
+      </w:r>
+      <w:r>
+        <w:rPr>
+          <w:rFonts w:ascii="Arial" w:hAnsi="Arial" w:cs="Arial"/>
+          <w:iCs/>
+          <w:sz w:val="28"/>
+          <w:szCs w:val="28"/>
+          <w:lang w:val="en-US"/>
+        </w:rPr>
+        <w:t xml:space="preserve"> of node</w:t>
+      </w:r>
+      <w:r>
+        <w:rPr>
+          <w:rFonts w:ascii="Arial" w:hAnsi="Arial" w:cs="Arial"/>
+          <w:iCs/>
+          <w:sz w:val="28"/>
+          <w:szCs w:val="28"/>
+          <w:lang w:val="en-US"/>
+        </w:rPr>
+        <w:t xml:space="preserve"> nor </w:t>
+      </w:r>
+      <w:r>
+        <w:rPr>
+          <w:rFonts w:ascii="Arial" w:hAnsi="Arial" w:cs="Arial"/>
+          <w:iCs/>
+          <w:sz w:val="28"/>
+          <w:szCs w:val="28"/>
+          <w:lang w:val="en-US"/>
+        </w:rPr>
+        <w:t>damage of many devices has no influence on proper work of the net with bus topology.</w:t>
+      </w:r>
+    </w:p>
+    <w:p>
+      <w:pPr>
+        <w:rPr>
+          <w:rFonts w:ascii="Arial" w:hAnsi="Arial" w:cs="Arial"/>
+          <w:iCs/>
+          <w:sz w:val="28"/>
+          <w:szCs w:val="28"/>
+          <w:lang w:val="en-US"/>
         </w:rPr>
       </w:pPr>
     </w:p>
@@ -2009,16 +2200,15 @@
         </w:rPr>
         <w:t>częstym zmianom, które mogą wpływać na wydajność</w:t>
       </w:r>
-    </w:p>
-    <w:p>
-      <w:pPr>
-        <w:rPr>
-          <w:rFonts w:ascii="Arial" w:hAnsi="Arial" w:cs="Arial"/>
-          <w:iCs/>
-          <w:sz w:val="28"/>
-          <w:szCs w:val="28"/>
-        </w:rPr>
-      </w:pPr>
+      <w:r>
+        <w:rPr>
+          <w:rFonts w:ascii="Arial" w:hAnsi="Arial" w:cs="Arial"/>
+          <w:iCs/>
+          <w:sz w:val="28"/>
+          <w:szCs w:val="28"/>
+        </w:rPr>
+        <w:t xml:space="preserve"> </w:t>
+      </w:r>
       <w:r>
         <w:rPr>
           <w:rFonts w:ascii="Arial" w:hAnsi="Arial" w:cs="Arial"/>
@@ -2028,16 +2218,6 @@
         </w:rPr>
         <w:t>analizy.</w:t>
       </w:r>
-    </w:p>
-    <w:p>
-      <w:pPr>
-        <w:rPr>
-          <w:rFonts w:ascii="Arial" w:hAnsi="Arial" w:cs="Arial"/>
-          <w:iCs/>
-          <w:sz w:val="28"/>
-          <w:szCs w:val="28"/>
-        </w:rPr>
-      </w:pPr>
     </w:p>
     <w:p>
       <w:pPr>
@@ -2046,51 +2226,44 @@
         <w:adjustRightInd w:val="0"/>
         <w:spacing w:after="0" w:line="240" w:lineRule="auto"/>
         <w:rPr>
-          <w:rFonts w:ascii="TimesNewRoman,Italic" w:hAnsi="TimesNewRoman,Italic" w:cs="TimesNewRoman,Italic"/>
-          <w:iCs/>
-          <w:sz w:val="28"/>
-          <w:szCs w:val="28"/>
-        </w:rPr>
-      </w:pPr>
-      <w:r>
-        <w:rPr>
-          <w:rFonts w:ascii="TimesNewRoman,BoldItalic" w:hAnsi="TimesNewRoman,BoldItalic" w:cs="TimesNewRoman,BoldItalic"/>
-          <w:b/>
-          <w:bCs/>
-          <w:iCs/>
-          <w:sz w:val="28"/>
-          <w:szCs w:val="28"/>
-        </w:rPr>
-        <w:t xml:space="preserve">Prędkość </w:t>
-      </w:r>
-      <w:r>
-        <w:rPr>
-          <w:rFonts w:ascii="TimesNewRoman,Italic" w:hAnsi="TimesNewRoman,Italic" w:cs="TimesNewRoman,Italic"/>
-          <w:iCs/>
-          <w:sz w:val="28"/>
-          <w:szCs w:val="28"/>
-        </w:rPr>
-        <w:t>w przypadku big data oznacza tempo, w jakim dane napływają z różnych</w:t>
-      </w:r>
-    </w:p>
-    <w:p>
-      <w:pPr>
-        <w:rPr>
-          <w:rFonts w:ascii="TimesNewRoman,Italic" w:hAnsi="TimesNewRoman,Italic" w:cs="TimesNewRoman,Italic"/>
-          <w:iCs/>
-          <w:sz w:val="28"/>
-          <w:szCs w:val="28"/>
-        </w:rPr>
-      </w:pPr>
-      <w:r>
-        <w:rPr>
-          <w:rFonts w:ascii="TimesNewRoman,Italic" w:hAnsi="TimesNewRoman,Italic" w:cs="TimesNewRoman,Italic"/>
-          <w:iCs/>
-          <w:sz w:val="28"/>
-          <w:szCs w:val="28"/>
-        </w:rPr>
-        <w:t>źródeł, są aktualizowane i przetwarzane, aby sprostać oczekiwaniom odbiorców.</w:t>
-      </w:r>
+          <w:rFonts w:ascii="Arial" w:hAnsi="Arial" w:cs="Arial"/>
+          <w:iCs/>
+          <w:sz w:val="28"/>
+          <w:szCs w:val="28"/>
+          <w:lang w:val="en-US"/>
+        </w:rPr>
+      </w:pPr>
+      <w:r>
+        <w:rPr>
+          <w:rFonts w:ascii="Arial" w:hAnsi="Arial" w:cs="Arial"/>
+          <w:iCs/>
+          <w:sz w:val="28"/>
+          <w:szCs w:val="28"/>
+          <w:lang w:val="en-US"/>
+        </w:rPr>
+        <w:t xml:space="preserve">Data volumes are subject to </w:t>
+      </w:r>
+      <w:r>
+        <w:rPr>
+          <w:rFonts w:ascii="Arial" w:hAnsi="Arial" w:cs="Arial"/>
+          <w:iCs/>
+          <w:sz w:val="28"/>
+          <w:szCs w:val="28"/>
+          <w:lang w:val="en-US"/>
+        </w:rPr>
+        <w:t>frequent changes, which can affect on analysis efficiency.</w:t>
+      </w:r>
+    </w:p>
+    <w:p>
+      <w:pPr>
+        <w:rPr>
+          <w:rFonts w:ascii="Arial" w:hAnsi="Arial" w:cs="Arial"/>
+          <w:iCs/>
+          <w:sz w:val="28"/>
+          <w:szCs w:val="28"/>
+          <w:lang w:val="en-US"/>
+        </w:rPr>
+      </w:pPr>
     </w:p>
     <w:p>
       <w:pPr>
@@ -2099,62 +2272,49 @@
         <w:adjustRightInd w:val="0"/>
         <w:spacing w:after="0" w:line="240" w:lineRule="auto"/>
         <w:rPr>
-          <w:rFonts w:ascii="Arial" w:hAnsi="Arial" w:cs="Arial"/>
-          <w:iCs/>
-          <w:sz w:val="28"/>
-          <w:szCs w:val="28"/>
-        </w:rPr>
-      </w:pPr>
-      <w:r>
-        <w:rPr>
-          <w:rFonts w:ascii="Arial" w:hAnsi="Arial" w:cs="Arial"/>
-          <w:b/>
-          <w:bCs/>
-          <w:iCs/>
-          <w:sz w:val="28"/>
-          <w:szCs w:val="28"/>
-        </w:rPr>
-        <w:t xml:space="preserve">Pod żadnym pozorem </w:t>
-      </w:r>
-      <w:r>
-        <w:rPr>
-          <w:rFonts w:ascii="Arial" w:hAnsi="Arial" w:cs="Arial"/>
-          <w:iCs/>
-          <w:sz w:val="28"/>
-          <w:szCs w:val="28"/>
-        </w:rPr>
-        <w:t xml:space="preserve">duże ilości danych będące przedmiotem analiz </w:t>
-      </w:r>
-      <w:r>
-        <w:rPr>
-          <w:rFonts w:ascii="Arial" w:hAnsi="Arial" w:cs="Arial"/>
-          <w:b/>
-          <w:bCs/>
-          <w:iCs/>
-          <w:sz w:val="28"/>
-          <w:szCs w:val="28"/>
-        </w:rPr>
-        <w:t xml:space="preserve">nie powinny zostać </w:t>
-      </w:r>
-      <w:r>
-        <w:rPr>
-          <w:rFonts w:ascii="Arial" w:hAnsi="Arial" w:cs="Arial"/>
-          <w:b/>
-          <w:bCs/>
-          <w:iCs/>
-          <w:sz w:val="28"/>
-          <w:szCs w:val="28"/>
-        </w:rPr>
-        <w:t xml:space="preserve">ujawnione </w:t>
-      </w:r>
-      <w:r>
-        <w:rPr>
-          <w:rFonts w:ascii="Arial" w:hAnsi="Arial" w:cs="Arial"/>
-          <w:iCs/>
-          <w:sz w:val="28"/>
-          <w:szCs w:val="28"/>
-        </w:rPr>
-        <w:t>nieupoważnionym osobom trzecim.</w:t>
+          <w:rFonts w:ascii="TimesNewRoman,Italic" w:hAnsi="TimesNewRoman,Italic" w:cs="TimesNewRoman,Italic"/>
+          <w:iCs/>
+          <w:sz w:val="28"/>
+          <w:szCs w:val="28"/>
+        </w:rPr>
+      </w:pPr>
+      <w:r>
+        <w:rPr>
+          <w:rFonts w:ascii="TimesNewRoman,BoldItalic" w:hAnsi="TimesNewRoman,BoldItalic" w:cs="TimesNewRoman,BoldItalic"/>
+          <w:b/>
+          <w:bCs/>
+          <w:iCs/>
+          <w:sz w:val="28"/>
+          <w:szCs w:val="28"/>
+        </w:rPr>
+        <w:t xml:space="preserve">Prędkość </w:t>
+      </w:r>
+      <w:r>
+        <w:rPr>
+          <w:rFonts w:ascii="TimesNewRoman,Italic" w:hAnsi="TimesNewRoman,Italic" w:cs="TimesNewRoman,Italic"/>
+          <w:iCs/>
+          <w:sz w:val="28"/>
+          <w:szCs w:val="28"/>
+        </w:rPr>
+        <w:t>w przypadku big data oznacza tempo, w jakim dane napływają z różnych</w:t>
+      </w:r>
+      <w:r>
+        <w:rPr>
+          <w:rFonts w:ascii="TimesNewRoman,Italic" w:hAnsi="TimesNewRoman,Italic" w:cs="TimesNewRoman,Italic"/>
+          <w:iCs/>
+          <w:sz w:val="28"/>
+          <w:szCs w:val="28"/>
+        </w:rPr>
+        <w:t xml:space="preserve"> </w:t>
+      </w:r>
+      <w:r>
+        <w:rPr>
+          <w:rFonts w:ascii="TimesNewRoman,Italic" w:hAnsi="TimesNewRoman,Italic" w:cs="TimesNewRoman,Italic"/>
+          <w:iCs/>
+          <w:sz w:val="28"/>
+          <w:szCs w:val="28"/>
+        </w:rPr>
+        <w:t>źródeł, są aktualizowane i przetwarzane, aby sprostać oczekiwaniom odbiorców.</w:t>
       </w:r>
     </w:p>
     <w:p>
@@ -2164,12 +2324,63 @@
         <w:adjustRightInd w:val="0"/>
         <w:spacing w:after="0" w:line="240" w:lineRule="auto"/>
         <w:rPr>
-          <w:rFonts w:ascii="Arial" w:hAnsi="Arial" w:cs="Arial"/>
-          <w:iCs/>
-          <w:sz w:val="28"/>
-          <w:szCs w:val="28"/>
-        </w:rPr>
-      </w:pPr>
+          <w:rFonts w:ascii="TimesNewRoman,Italic" w:hAnsi="TimesNewRoman,Italic" w:cs="TimesNewRoman,Italic"/>
+          <w:iCs/>
+          <w:sz w:val="28"/>
+          <w:szCs w:val="28"/>
+          <w:lang w:val="en-US"/>
+        </w:rPr>
+      </w:pPr>
+      <w:r>
+        <w:rPr>
+          <w:rFonts w:ascii="TimesNewRoman,Italic" w:hAnsi="TimesNewRoman,Italic" w:cs="TimesNewRoman,Italic"/>
+          <w:iCs/>
+          <w:sz w:val="28"/>
+          <w:szCs w:val="28"/>
+          <w:lang w:val="en-US"/>
+        </w:rPr>
+        <w:t xml:space="preserve">Velocity in case of big data means </w:t>
+      </w:r>
+      <w:r>
+        <w:rPr>
+          <w:rFonts w:ascii="TimesNewRoman,Italic" w:hAnsi="TimesNewRoman,Italic" w:cs="TimesNewRoman,Italic"/>
+          <w:iCs/>
+          <w:sz w:val="28"/>
+          <w:szCs w:val="28"/>
+          <w:lang w:val="en-US"/>
+        </w:rPr>
+        <w:t>a rate in which the data flow</w:t>
+      </w:r>
+      <w:r>
+        <w:rPr>
+          <w:rFonts w:ascii="TimesNewRoman,Italic" w:hAnsi="TimesNewRoman,Italic" w:cs="TimesNewRoman,Italic"/>
+          <w:iCs/>
+          <w:sz w:val="28"/>
+          <w:szCs w:val="28"/>
+          <w:lang w:val="en-US"/>
+        </w:rPr>
+        <w:t>s from different sources, is</w:t>
+      </w:r>
+      <w:r>
+        <w:rPr>
+          <w:rFonts w:ascii="TimesNewRoman,Italic" w:hAnsi="TimesNewRoman,Italic" w:cs="TimesNewRoman,Italic"/>
+          <w:iCs/>
+          <w:sz w:val="28"/>
+          <w:szCs w:val="28"/>
+          <w:lang w:val="en-US"/>
+        </w:rPr>
+        <w:t xml:space="preserve"> </w:t>
+      </w:r>
+      <w:r>
+        <w:rPr>
+          <w:rFonts w:ascii="TimesNewRoman,Italic" w:hAnsi="TimesNewRoman,Italic" w:cs="TimesNewRoman,Italic"/>
+          <w:iCs/>
+          <w:sz w:val="28"/>
+          <w:szCs w:val="28"/>
+          <w:lang w:val="en-US"/>
+        </w:rPr>
+        <w:t>updated and processed to meet the recipients expectations.</w:t>
+      </w:r>
     </w:p>
     <w:p>
       <w:pPr>
@@ -2178,21 +2389,13 @@
         <w:adjustRightInd w:val="0"/>
         <w:spacing w:after="0" w:line="240" w:lineRule="auto"/>
         <w:rPr>
-          <w:rFonts w:ascii="Arial" w:hAnsi="Arial" w:cs="Arial"/>
-          <w:iCs/>
-          <w:sz w:val="32"/>
-          <w:szCs w:val="32"/>
-        </w:rPr>
-      </w:pPr>
-      <w:r>
-        <w:rPr>
-          <w:rFonts w:ascii="Arial" w:hAnsi="Arial" w:cs="Arial"/>
-          <w:iCs/>
-          <w:sz w:val="32"/>
-          <w:szCs w:val="32"/>
-        </w:rPr>
-        <w:t>Za oprogramowanie będące przedmiotem nieograniczonej umowy licencyjnej nie jest</w:t>
-      </w:r>
+          <w:rFonts w:ascii="TimesNewRoman,Italic" w:hAnsi="TimesNewRoman,Italic" w:cs="TimesNewRoman,Italic"/>
+          <w:iCs/>
+          <w:sz w:val="28"/>
+          <w:szCs w:val="28"/>
+          <w:lang w:val="en-US"/>
+        </w:rPr>
+      </w:pPr>
     </w:p>
     <w:p>
       <w:pPr>
@@ -2202,33 +2405,61 @@
         <w:spacing w:after="0" w:line="240" w:lineRule="auto"/>
         <w:rPr>
           <w:rFonts w:ascii="Arial" w:hAnsi="Arial" w:cs="Arial"/>
-          <w:b/>
-          <w:bCs/>
-          <w:iCs/>
-          <w:sz w:val="32"/>
-          <w:szCs w:val="32"/>
-        </w:rPr>
-      </w:pPr>
-      <w:r>
-        <w:rPr>
-          <w:rFonts w:ascii="Arial" w:hAnsi="Arial" w:cs="Arial"/>
-          <w:iCs/>
-          <w:sz w:val="32"/>
-          <w:szCs w:val="32"/>
-        </w:rPr>
-        <w:lastRenderedPageBreak/>
-        <w:t xml:space="preserve">pobierana żadna </w:t>
-      </w:r>
-      <w:r>
-        <w:rPr>
-          <w:rFonts w:ascii="Arial" w:hAnsi="Arial" w:cs="Arial"/>
-          <w:b/>
-          <w:bCs/>
-          <w:iCs/>
-          <w:sz w:val="32"/>
-          <w:szCs w:val="32"/>
-        </w:rPr>
-        <w:t>opłata</w:t>
+          <w:iCs/>
+          <w:sz w:val="28"/>
+          <w:szCs w:val="28"/>
+        </w:rPr>
+      </w:pPr>
+      <w:r>
+        <w:rPr>
+          <w:rFonts w:ascii="Arial" w:hAnsi="Arial" w:cs="Arial"/>
+          <w:b/>
+          <w:bCs/>
+          <w:iCs/>
+          <w:sz w:val="28"/>
+          <w:szCs w:val="28"/>
+        </w:rPr>
+        <w:t xml:space="preserve">Pod żadnym pozorem </w:t>
+      </w:r>
+      <w:r>
+        <w:rPr>
+          <w:rFonts w:ascii="Arial" w:hAnsi="Arial" w:cs="Arial"/>
+          <w:iCs/>
+          <w:sz w:val="28"/>
+          <w:szCs w:val="28"/>
+        </w:rPr>
+        <w:t xml:space="preserve">duże ilości danych będące przedmiotem analiz </w:t>
+      </w:r>
+      <w:r>
+        <w:rPr>
+          <w:rFonts w:ascii="Arial" w:hAnsi="Arial" w:cs="Arial"/>
+          <w:b/>
+          <w:bCs/>
+          <w:iCs/>
+          <w:sz w:val="28"/>
+          <w:szCs w:val="28"/>
+        </w:rPr>
+        <w:t xml:space="preserve">nie powinny zostać </w:t>
+      </w:r>
+      <w:r>
+        <w:rPr>
+          <w:rFonts w:ascii="Arial" w:hAnsi="Arial" w:cs="Arial"/>
+          <w:b/>
+          <w:bCs/>
+          <w:iCs/>
+          <w:sz w:val="28"/>
+          <w:szCs w:val="28"/>
+        </w:rPr>
+        <w:t xml:space="preserve">ujawnione </w:t>
+      </w:r>
+      <w:r>
+        <w:rPr>
+          <w:rFonts w:ascii="Arial" w:hAnsi="Arial" w:cs="Arial"/>
+          <w:iCs/>
+          <w:sz w:val="28"/>
+          <w:szCs w:val="28"/>
+        </w:rPr>
+        <w:t>nieupoważnionym osobom trzecim.</w:t>
       </w:r>
     </w:p>
     <w:p>
@@ -2239,13 +2470,62 @@
         <w:spacing w:after="0" w:line="240" w:lineRule="auto"/>
         <w:rPr>
           <w:rFonts w:ascii="Arial" w:hAnsi="Arial" w:cs="Arial"/>
-          <w:b/>
-          <w:bCs/>
-          <w:iCs/>
-          <w:sz w:val="32"/>
-          <w:szCs w:val="32"/>
-        </w:rPr>
-      </w:pPr>
+          <w:iCs/>
+          <w:sz w:val="28"/>
+          <w:szCs w:val="28"/>
+          <w:lang w:val="en-US"/>
+        </w:rPr>
+      </w:pPr>
+      <w:r>
+        <w:rPr>
+          <w:rFonts w:ascii="Arial" w:hAnsi="Arial" w:cs="Arial"/>
+          <w:iCs/>
+          <w:sz w:val="28"/>
+          <w:szCs w:val="28"/>
+          <w:lang w:val="en-US"/>
+        </w:rPr>
+        <w:t xml:space="preserve">On no account large amounts of data </w:t>
+      </w:r>
+      <w:r>
+        <w:rPr>
+          <w:rFonts w:ascii="Arial" w:hAnsi="Arial" w:cs="Arial"/>
+          <w:iCs/>
+          <w:sz w:val="28"/>
+          <w:szCs w:val="28"/>
+          <w:lang w:val="en-US"/>
+        </w:rPr>
+        <w:t xml:space="preserve">being a subject of analysis should not be revealed for unauthorized </w:t>
+      </w:r>
+      <w:r>
+        <w:rPr>
+          <w:rFonts w:ascii="Arial" w:hAnsi="Arial" w:cs="Arial"/>
+          <w:iCs/>
+          <w:sz w:val="28"/>
+          <w:szCs w:val="28"/>
+          <w:lang w:val="en-US"/>
+        </w:rPr>
+        <w:t xml:space="preserve">third </w:t>
+      </w:r>
+      <w:r>
+        <w:rPr>
+          <w:rFonts w:ascii="Arial" w:hAnsi="Arial" w:cs="Arial"/>
+          <w:iCs/>
+          <w:sz w:val="28"/>
+          <w:szCs w:val="28"/>
+          <w:lang w:val="en-US"/>
+        </w:rPr>
+        <w:t>party</w:t>
+      </w:r>
+      <w:r>
+        <w:rPr>
+          <w:rFonts w:ascii="Arial" w:hAnsi="Arial" w:cs="Arial"/>
+          <w:iCs/>
+          <w:sz w:val="28"/>
+          <w:szCs w:val="28"/>
+          <w:lang w:val="en-US"/>
+        </w:rPr>
+        <w:t>.</w:t>
+      </w:r>
     </w:p>
     <w:p>
       <w:pPr>
@@ -2254,32 +2534,13 @@
         <w:adjustRightInd w:val="0"/>
         <w:spacing w:after="0" w:line="240" w:lineRule="auto"/>
         <w:rPr>
-          <w:rFonts w:ascii="TimesNewRoman,Italic" w:hAnsi="TimesNewRoman,Italic" w:cs="TimesNewRoman,Italic"/>
-          <w:iCs/>
-          <w:sz w:val="36"/>
-          <w:szCs w:val="36"/>
-        </w:rPr>
-      </w:pPr>
-      <w:r>
-        <w:rPr>
-          <w:rFonts w:ascii="TimesNewRoman,BoldItalic" w:hAnsi="TimesNewRoman,BoldItalic" w:cs="TimesNewRoman,BoldItalic"/>
-          <w:b/>
-          <w:bCs/>
-          <w:iCs/>
-          <w:sz w:val="36"/>
-          <w:szCs w:val="36"/>
-        </w:rPr>
-        <w:t xml:space="preserve">Na koniec </w:t>
-      </w:r>
-      <w:r>
-        <w:rPr>
-          <w:rFonts w:ascii="TimesNewRoman,Italic" w:hAnsi="TimesNewRoman,Italic" w:cs="TimesNewRoman,Italic"/>
-          <w:iCs/>
-          <w:sz w:val="36"/>
-          <w:szCs w:val="36"/>
-        </w:rPr>
-        <w:t>każdej iteracji dostarczane jest działające oprogramowanie.</w:t>
-      </w:r>
+          <w:rFonts w:ascii="Arial" w:hAnsi="Arial" w:cs="Arial"/>
+          <w:iCs/>
+          <w:sz w:val="28"/>
+          <w:szCs w:val="28"/>
+          <w:lang w:val="en-US"/>
+        </w:rPr>
+      </w:pPr>
     </w:p>
     <w:p>
       <w:pPr>
@@ -2288,12 +2549,63 @@
         <w:adjustRightInd w:val="0"/>
         <w:spacing w:after="0" w:line="240" w:lineRule="auto"/>
         <w:rPr>
-          <w:rFonts w:ascii="TimesNewRoman,Italic" w:hAnsi="TimesNewRoman,Italic" w:cs="TimesNewRoman,Italic"/>
-          <w:iCs/>
-          <w:sz w:val="36"/>
-          <w:szCs w:val="36"/>
-        </w:rPr>
-      </w:pPr>
+          <w:rFonts w:ascii="Arial" w:hAnsi="Arial" w:cs="Arial"/>
+          <w:b/>
+          <w:bCs/>
+          <w:iCs/>
+          <w:sz w:val="32"/>
+          <w:szCs w:val="32"/>
+        </w:rPr>
+      </w:pPr>
+      <w:r>
+        <w:rPr>
+          <w:rFonts w:ascii="Arial" w:hAnsi="Arial" w:cs="Arial"/>
+          <w:iCs/>
+          <w:sz w:val="32"/>
+          <w:szCs w:val="32"/>
+        </w:rPr>
+        <w:t>Za oprogramowanie będące przedmiotem nieograniczonej umowy licencyjnej nie jest</w:t>
+      </w:r>
+      <w:r>
+        <w:rPr>
+          <w:rFonts w:ascii="Arial" w:hAnsi="Arial" w:cs="Arial"/>
+          <w:iCs/>
+          <w:sz w:val="32"/>
+          <w:szCs w:val="32"/>
+        </w:rPr>
+        <w:t xml:space="preserve"> </w:t>
+      </w:r>
+      <w:r>
+        <w:rPr>
+          <w:rFonts w:ascii="Arial" w:hAnsi="Arial" w:cs="Arial"/>
+          <w:iCs/>
+          <w:sz w:val="32"/>
+          <w:szCs w:val="32"/>
+        </w:rPr>
+        <w:t xml:space="preserve">pobierana żadna </w:t>
+      </w:r>
+      <w:r>
+        <w:rPr>
+          <w:rFonts w:ascii="Arial" w:hAnsi="Arial" w:cs="Arial"/>
+          <w:b/>
+          <w:bCs/>
+          <w:iCs/>
+          <w:sz w:val="32"/>
+          <w:szCs w:val="32"/>
+        </w:rPr>
+        <w:t>opłata</w:t>
+      </w:r>
+      <w:r>
+        <w:rPr>
+          <w:rFonts w:ascii="Arial" w:hAnsi="Arial" w:cs="Arial"/>
+          <w:b/>
+          <w:bCs/>
+          <w:iCs/>
+          <w:sz w:val="32"/>
+          <w:szCs w:val="32"/>
+        </w:rPr>
+        <w:t>.</w:t>
+      </w:r>
     </w:p>
     <w:p>
       <w:pPr>
@@ -2306,16 +2618,54 @@
           <w:iCs/>
           <w:sz w:val="32"/>
           <w:szCs w:val="32"/>
-        </w:rPr>
-      </w:pPr>
-      <w:r>
-        <w:rPr>
-          <w:rFonts w:ascii="Arial" w:hAnsi="Arial" w:cs="Arial"/>
+          <w:lang w:val="en-US"/>
+        </w:rPr>
+      </w:pPr>
+      <w:r>
+        <w:rPr>
+          <w:rFonts w:ascii="Arial" w:hAnsi="Arial" w:cs="Arial"/>
+          <w:bCs/>
           <w:iCs/>
           <w:sz w:val="32"/>
           <w:szCs w:val="32"/>
-        </w:rPr>
-        <w:t>Cały liniowy proces tworzenia oprogramowania jest dobrze udokumentowany, więc</w:t>
+          <w:lang w:val="en-US"/>
+        </w:rPr>
+        <w:t>For software being a subject</w:t>
+      </w:r>
+      <w:r>
+        <w:rPr>
+          <w:rFonts w:ascii="Arial" w:hAnsi="Arial" w:cs="Arial"/>
+          <w:bCs/>
+          <w:iCs/>
+          <w:sz w:val="32"/>
+          <w:szCs w:val="32"/>
+          <w:lang w:val="en-US"/>
+        </w:rPr>
+        <w:t xml:space="preserve"> of unlimited </w:t>
+      </w:r>
+      <w:proofErr w:type="spellStart"/>
+      <w:r>
+        <w:rPr>
+          <w:rFonts w:ascii="Arial" w:hAnsi="Arial" w:cs="Arial"/>
+          <w:bCs/>
+          <w:iCs/>
+          <w:sz w:val="32"/>
+          <w:szCs w:val="32"/>
+          <w:lang w:val="en-US"/>
+        </w:rPr>
+        <w:t>licence</w:t>
+      </w:r>
+      <w:proofErr w:type="spellEnd"/>
+      <w:r>
+        <w:rPr>
+          <w:rFonts w:ascii="Arial" w:hAnsi="Arial" w:cs="Arial"/>
+          <w:bCs/>
+          <w:iCs/>
+          <w:sz w:val="32"/>
+          <w:szCs w:val="32"/>
+          <w:lang w:val="en-US"/>
+        </w:rPr>
+        <w:t xml:space="preserve"> agreement, no fee is charged.</w:t>
       </w:r>
     </w:p>
     <w:p>
@@ -2331,19 +2681,157 @@
           <w:iCs/>
           <w:sz w:val="32"/>
           <w:szCs w:val="32"/>
-        </w:rPr>
-      </w:pPr>
-      <w:r>
-        <w:rPr>
-          <w:rFonts w:ascii="Arial" w:hAnsi="Arial" w:cs="Arial"/>
-          <w:b/>
-          <w:bCs/>
+          <w:lang w:val="en-US"/>
+        </w:rPr>
+      </w:pPr>
+    </w:p>
+    <w:p>
+      <w:pPr>
+        <w:autoSpaceDE w:val="0"/>
+        <w:autoSpaceDN w:val="0"/>
+        <w:adjustRightInd w:val="0"/>
+        <w:spacing w:after="0" w:line="240" w:lineRule="auto"/>
+        <w:rPr>
+          <w:rFonts w:ascii="TimesNewRoman,Italic" w:hAnsi="TimesNewRoman,Italic" w:cs="TimesNewRoman,Italic"/>
+          <w:iCs/>
+          <w:sz w:val="36"/>
+          <w:szCs w:val="36"/>
+        </w:rPr>
+      </w:pPr>
+      <w:r>
+        <w:rPr>
+          <w:rFonts w:ascii="TimesNewRoman,BoldItalic" w:hAnsi="TimesNewRoman,BoldItalic" w:cs="TimesNewRoman,BoldItalic"/>
+          <w:b/>
+          <w:bCs/>
+          <w:iCs/>
+          <w:sz w:val="36"/>
+          <w:szCs w:val="36"/>
+        </w:rPr>
+        <w:t xml:space="preserve">Na koniec </w:t>
+      </w:r>
+      <w:r>
+        <w:rPr>
+          <w:rFonts w:ascii="TimesNewRoman,Italic" w:hAnsi="TimesNewRoman,Italic" w:cs="TimesNewRoman,Italic"/>
+          <w:iCs/>
+          <w:sz w:val="36"/>
+          <w:szCs w:val="36"/>
+        </w:rPr>
+        <w:t>każdej iteracji dostarczane jest działające oprogramowanie.</w:t>
+      </w:r>
+    </w:p>
+    <w:p>
+      <w:pPr>
+        <w:autoSpaceDE w:val="0"/>
+        <w:autoSpaceDN w:val="0"/>
+        <w:adjustRightInd w:val="0"/>
+        <w:spacing w:after="0" w:line="240" w:lineRule="auto"/>
+        <w:rPr>
+          <w:rFonts w:ascii="TimesNewRoman,Italic" w:hAnsi="TimesNewRoman,Italic" w:cs="TimesNewRoman,Italic"/>
+          <w:iCs/>
+          <w:sz w:val="36"/>
+          <w:szCs w:val="36"/>
+          <w:lang w:val="en-US"/>
+        </w:rPr>
+      </w:pPr>
+      <w:r>
+        <w:rPr>
+          <w:rFonts w:ascii="TimesNewRoman,Italic" w:hAnsi="TimesNewRoman,Italic" w:cs="TimesNewRoman,Italic"/>
+          <w:iCs/>
+          <w:sz w:val="36"/>
+          <w:szCs w:val="36"/>
+          <w:lang w:val="en-US"/>
+        </w:rPr>
+        <w:t>At the end of ev</w:t>
+      </w:r>
+      <w:r>
+        <w:rPr>
+          <w:rFonts w:ascii="TimesNewRoman,Italic" w:hAnsi="TimesNewRoman,Italic" w:cs="TimesNewRoman,Italic"/>
+          <w:iCs/>
+          <w:sz w:val="36"/>
+          <w:szCs w:val="36"/>
+          <w:lang w:val="en-US"/>
+        </w:rPr>
+        <w:t>e</w:t>
+      </w:r>
+      <w:r>
+        <w:rPr>
+          <w:rFonts w:ascii="TimesNewRoman,Italic" w:hAnsi="TimesNewRoman,Italic" w:cs="TimesNewRoman,Italic"/>
+          <w:iCs/>
+          <w:sz w:val="36"/>
+          <w:szCs w:val="36"/>
+          <w:lang w:val="en-US"/>
+        </w:rPr>
+        <w:t xml:space="preserve">ry iteration </w:t>
+      </w:r>
+      <w:r>
+        <w:rPr>
+          <w:rFonts w:ascii="TimesNewRoman,Italic" w:hAnsi="TimesNewRoman,Italic" w:cs="TimesNewRoman,Italic"/>
+          <w:iCs/>
+          <w:sz w:val="36"/>
+          <w:szCs w:val="36"/>
+          <w:lang w:val="en-US"/>
+        </w:rPr>
+        <w:t xml:space="preserve">running software is </w:t>
+      </w:r>
+      <w:r>
+        <w:rPr>
+          <w:rFonts w:ascii="TimesNewRoman,Italic" w:hAnsi="TimesNewRoman,Italic" w:cs="TimesNewRoman,Italic"/>
+          <w:iCs/>
+          <w:sz w:val="36"/>
+          <w:szCs w:val="36"/>
+          <w:lang w:val="en-US"/>
+        </w:rPr>
+        <w:t>deli</w:t>
+      </w:r>
+      <w:r>
+        <w:rPr>
+          <w:rFonts w:ascii="TimesNewRoman,Italic" w:hAnsi="TimesNewRoman,Italic" w:cs="TimesNewRoman,Italic"/>
+          <w:iCs/>
+          <w:sz w:val="36"/>
+          <w:szCs w:val="36"/>
+          <w:lang w:val="en-US"/>
+        </w:rPr>
+        <w:t>vered</w:t>
+      </w:r>
+      <w:r>
+        <w:rPr>
+          <w:rFonts w:ascii="TimesNewRoman,Italic" w:hAnsi="TimesNewRoman,Italic" w:cs="TimesNewRoman,Italic"/>
+          <w:iCs/>
+          <w:sz w:val="36"/>
+          <w:szCs w:val="36"/>
+          <w:lang w:val="en-US"/>
+        </w:rPr>
+        <w:t>.</w:t>
+      </w:r>
+    </w:p>
+    <w:p>
+      <w:pPr>
+        <w:autoSpaceDE w:val="0"/>
+        <w:autoSpaceDN w:val="0"/>
+        <w:adjustRightInd w:val="0"/>
+        <w:spacing w:after="0" w:line="240" w:lineRule="auto"/>
+        <w:rPr>
+          <w:rFonts w:ascii="TimesNewRoman,Italic" w:hAnsi="TimesNewRoman,Italic" w:cs="TimesNewRoman,Italic"/>
+          <w:iCs/>
+          <w:sz w:val="36"/>
+          <w:szCs w:val="36"/>
+          <w:lang w:val="en-US"/>
+        </w:rPr>
+      </w:pPr>
+    </w:p>
+    <w:p>
+      <w:pPr>
+        <w:autoSpaceDE w:val="0"/>
+        <w:autoSpaceDN w:val="0"/>
+        <w:adjustRightInd w:val="0"/>
+        <w:spacing w:after="0" w:line="240" w:lineRule="auto"/>
+        <w:rPr>
+          <w:rFonts w:ascii="Arial" w:hAnsi="Arial" w:cs="Arial"/>
           <w:iCs/>
           <w:sz w:val="32"/>
           <w:szCs w:val="32"/>
         </w:rPr>
-        <w:t xml:space="preserve">na koniec/ostatecznie </w:t>
-      </w:r>
+      </w:pPr>
       <w:r>
         <w:rPr>
           <w:rFonts w:ascii="Arial" w:hAnsi="Arial" w:cs="Arial"/>
@@ -2351,9 +2839,8 @@
           <w:sz w:val="32"/>
           <w:szCs w:val="32"/>
         </w:rPr>
-        <w:t>nie ma żadnych nieporozumie</w:t>
-      </w:r>
-      <w:bookmarkStart w:id="0" w:name="_GoBack"/>
+        <w:t>Cały liniowy proces tworzenia oprogramowania jest dobrze udokumentowany, więc</w:t>
+      </w:r>
       <w:r>
         <w:rPr>
           <w:rFonts w:ascii="Arial" w:hAnsi="Arial" w:cs="Arial"/>
@@ -2361,17 +2848,102 @@
           <w:sz w:val="32"/>
           <w:szCs w:val="32"/>
         </w:rPr>
-        <w:t>ń</w:t>
-      </w:r>
-      <w:bookmarkEnd w:id="0"/>
-      <w:r>
-        <w:rPr>
-          <w:rFonts w:ascii="Arial" w:hAnsi="Arial" w:cs="Arial"/>
+        <w:t xml:space="preserve"> </w:t>
+      </w:r>
+      <w:r>
+        <w:rPr>
+          <w:rFonts w:ascii="Arial" w:hAnsi="Arial" w:cs="Arial"/>
+          <w:b/>
+          <w:bCs/>
           <w:iCs/>
           <w:sz w:val="32"/>
           <w:szCs w:val="32"/>
         </w:rPr>
+        <w:t xml:space="preserve">na koniec/ostatecznie </w:t>
+      </w:r>
+      <w:r>
+        <w:rPr>
+          <w:rFonts w:ascii="Arial" w:hAnsi="Arial" w:cs="Arial"/>
+          <w:iCs/>
+          <w:sz w:val="32"/>
+          <w:szCs w:val="32"/>
+        </w:rPr>
+        <w:t>nie ma żadnych nieporozumie</w:t>
+      </w:r>
+      <w:bookmarkStart w:id="0" w:name="_GoBack"/>
+      <w:r>
+        <w:rPr>
+          <w:rFonts w:ascii="Arial" w:hAnsi="Arial" w:cs="Arial"/>
+          <w:iCs/>
+          <w:sz w:val="32"/>
+          <w:szCs w:val="32"/>
+        </w:rPr>
+        <w:t>ń</w:t>
+      </w:r>
+      <w:bookmarkEnd w:id="0"/>
+      <w:r>
+        <w:rPr>
+          <w:rFonts w:ascii="Arial" w:hAnsi="Arial" w:cs="Arial"/>
+          <w:iCs/>
+          <w:sz w:val="32"/>
+          <w:szCs w:val="32"/>
+        </w:rPr>
         <w:t>.</w:t>
+      </w:r>
+    </w:p>
+    <w:p>
+      <w:pPr>
+        <w:autoSpaceDE w:val="0"/>
+        <w:autoSpaceDN w:val="0"/>
+        <w:adjustRightInd w:val="0"/>
+        <w:spacing w:after="0" w:line="240" w:lineRule="auto"/>
+        <w:rPr>
+          <w:rFonts w:ascii="Arial" w:hAnsi="Arial" w:cs="Arial"/>
+          <w:iCs/>
+          <w:sz w:val="32"/>
+          <w:szCs w:val="32"/>
+          <w:lang w:val="en-US"/>
+        </w:rPr>
+      </w:pPr>
+      <w:r>
+        <w:rPr>
+          <w:rFonts w:ascii="Arial" w:hAnsi="Arial" w:cs="Arial"/>
+          <w:iCs/>
+          <w:sz w:val="32"/>
+          <w:szCs w:val="32"/>
+          <w:lang w:val="en-US"/>
+        </w:rPr>
+        <w:t>The entire linear process of so</w:t>
+      </w:r>
+      <w:r>
+        <w:rPr>
+          <w:rFonts w:ascii="Arial" w:hAnsi="Arial" w:cs="Arial"/>
+          <w:iCs/>
+          <w:sz w:val="32"/>
+          <w:szCs w:val="32"/>
+          <w:lang w:val="en-US"/>
+        </w:rPr>
+        <w:t>f</w:t>
+      </w:r>
+      <w:r>
+        <w:rPr>
+          <w:rFonts w:ascii="Arial" w:hAnsi="Arial" w:cs="Arial"/>
+          <w:iCs/>
+          <w:sz w:val="32"/>
+          <w:szCs w:val="32"/>
+          <w:lang w:val="en-US"/>
+        </w:rPr>
+        <w:t xml:space="preserve">tware development is </w:t>
+      </w:r>
+      <w:r>
+        <w:rPr>
+          <w:rFonts w:ascii="Arial" w:hAnsi="Arial" w:cs="Arial"/>
+          <w:iCs/>
+          <w:sz w:val="32"/>
+          <w:szCs w:val="32"/>
+          <w:lang w:val="en-US"/>
+        </w:rPr>
+        <w:t>well documented, so finally there is no misunderstanding.</w:t>
       </w:r>
     </w:p>
     <w:sectPr>

</xml_diff>